<commit_message>
updating readme and pdf
</commit_message>
<xml_diff>
--- a/Github how to.docx
+++ b/Github how to.docx
@@ -1355,8 +1355,336 @@
           <w:numId w:val="1"/>
         </w:numPr>
       </w:pPr>
+      <w:r>
+        <w:rPr>
+          <w:noProof/>
+        </w:rPr>
+        <w:drawing>
+          <wp:anchor distT="0" distB="0" distL="114300" distR="114300" simplePos="0" relativeHeight="251670528" behindDoc="1" locked="0" layoutInCell="1" allowOverlap="1" wp14:anchorId="7E38D0AD">
+            <wp:simplePos x="0" y="0"/>
+            <wp:positionH relativeFrom="column">
+              <wp:posOffset>1287780</wp:posOffset>
+            </wp:positionH>
+            <wp:positionV relativeFrom="paragraph">
+              <wp:posOffset>285115</wp:posOffset>
+            </wp:positionV>
+            <wp:extent cx="4528185" cy="2635250"/>
+            <wp:effectExtent l="0" t="0" r="5715" b="0"/>
+            <wp:wrapTight wrapText="bothSides">
+              <wp:wrapPolygon edited="0">
+                <wp:start x="0" y="0"/>
+                <wp:lineTo x="0" y="21392"/>
+                <wp:lineTo x="21536" y="21392"/>
+                <wp:lineTo x="21536" y="0"/>
+                <wp:lineTo x="0" y="0"/>
+              </wp:wrapPolygon>
+            </wp:wrapTight>
+            <wp:docPr id="13" name="Picture 13"/>
+            <wp:cNvGraphicFramePr>
+              <a:graphicFrameLocks xmlns:a="http://schemas.openxmlformats.org/drawingml/2006/main" noChangeAspect="1"/>
+            </wp:cNvGraphicFramePr>
+            <a:graphic xmlns:a="http://schemas.openxmlformats.org/drawingml/2006/main">
+              <a:graphicData uri="http://schemas.openxmlformats.org/drawingml/2006/picture">
+                <pic:pic xmlns:pic="http://schemas.openxmlformats.org/drawingml/2006/picture">
+                  <pic:nvPicPr>
+                    <pic:cNvPr id="1" name=""/>
+                    <pic:cNvPicPr/>
+                  </pic:nvPicPr>
+                  <pic:blipFill>
+                    <a:blip r:embed="rId22">
+                      <a:extLst>
+                        <a:ext uri="{28A0092B-C50C-407E-A947-70E740481C1C}">
+                          <a14:useLocalDpi xmlns:a14="http://schemas.microsoft.com/office/drawing/2010/main" val="0"/>
+                        </a:ext>
+                      </a:extLst>
+                    </a:blip>
+                    <a:stretch>
+                      <a:fillRect/>
+                    </a:stretch>
+                  </pic:blipFill>
+                  <pic:spPr>
+                    <a:xfrm>
+                      <a:off x="0" y="0"/>
+                      <a:ext cx="4528185" cy="2635250"/>
+                    </a:xfrm>
+                    <a:prstGeom prst="rect">
+                      <a:avLst/>
+                    </a:prstGeom>
+                  </pic:spPr>
+                </pic:pic>
+              </a:graphicData>
+            </a:graphic>
+          </wp:anchor>
+        </w:drawing>
+      </w:r>
+      <w:r>
+        <w:t xml:space="preserve">If your branch of the repository can merge into the base fork, click </w:t>
+      </w:r>
+      <w:r>
+        <w:rPr>
+          <w:i/>
+        </w:rPr>
+        <w:t>Create pull request</w:t>
+      </w:r>
+    </w:p>
+    <w:p>
+      <w:pPr>
+        <w:ind w:left="360"/>
+      </w:pPr>
+    </w:p>
+    <w:p>
+      <w:pPr>
+        <w:ind w:left="360"/>
+      </w:pPr>
+    </w:p>
+    <w:p>
+      <w:pPr>
+        <w:ind w:left="360"/>
+      </w:pPr>
+    </w:p>
+    <w:p>
+      <w:pPr>
+        <w:ind w:left="360"/>
+      </w:pPr>
+    </w:p>
+    <w:p>
+      <w:pPr>
+        <w:ind w:left="360"/>
+      </w:pPr>
+    </w:p>
+    <w:p>
+      <w:pPr>
+        <w:ind w:left="360"/>
+      </w:pPr>
+    </w:p>
+    <w:p>
+      <w:pPr>
+        <w:ind w:left="360"/>
+      </w:pPr>
+    </w:p>
+    <w:p>
+      <w:pPr>
+        <w:ind w:left="360"/>
+      </w:pPr>
+    </w:p>
+    <w:p>
+      <w:pPr>
+        <w:ind w:left="360"/>
+      </w:pPr>
+    </w:p>
+    <w:p>
+      <w:pPr>
+        <w:ind w:left="360"/>
+      </w:pPr>
+    </w:p>
+    <w:p>
+      <w:pPr>
+        <w:pStyle w:val="ListParagraph"/>
+        <w:numPr>
+          <w:ilvl w:val="0"/>
+          <w:numId w:val="1"/>
+        </w:numPr>
+      </w:pPr>
+      <w:r>
+        <w:br w:type="page"/>
+      </w:r>
+      <w:r>
+        <w:rPr>
+          <w:noProof/>
+        </w:rPr>
+        <w:lastRenderedPageBreak/>
+        <w:drawing>
+          <wp:anchor distT="0" distB="0" distL="114300" distR="114300" simplePos="0" relativeHeight="251671552" behindDoc="1" locked="0" layoutInCell="1" allowOverlap="1" wp14:anchorId="6276685A">
+            <wp:simplePos x="0" y="0"/>
+            <wp:positionH relativeFrom="column">
+              <wp:posOffset>1669415</wp:posOffset>
+            </wp:positionH>
+            <wp:positionV relativeFrom="paragraph">
+              <wp:posOffset>287655</wp:posOffset>
+            </wp:positionV>
+            <wp:extent cx="4504055" cy="2968625"/>
+            <wp:effectExtent l="0" t="0" r="0" b="3175"/>
+            <wp:wrapTight wrapText="bothSides">
+              <wp:wrapPolygon edited="0">
+                <wp:start x="0" y="0"/>
+                <wp:lineTo x="0" y="21484"/>
+                <wp:lineTo x="21469" y="21484"/>
+                <wp:lineTo x="21469" y="0"/>
+                <wp:lineTo x="0" y="0"/>
+              </wp:wrapPolygon>
+            </wp:wrapTight>
+            <wp:docPr id="14" name="Picture 14"/>
+            <wp:cNvGraphicFramePr>
+              <a:graphicFrameLocks xmlns:a="http://schemas.openxmlformats.org/drawingml/2006/main" noChangeAspect="1"/>
+            </wp:cNvGraphicFramePr>
+            <a:graphic xmlns:a="http://schemas.openxmlformats.org/drawingml/2006/main">
+              <a:graphicData uri="http://schemas.openxmlformats.org/drawingml/2006/picture">
+                <pic:pic xmlns:pic="http://schemas.openxmlformats.org/drawingml/2006/picture">
+                  <pic:nvPicPr>
+                    <pic:cNvPr id="1" name=""/>
+                    <pic:cNvPicPr/>
+                  </pic:nvPicPr>
+                  <pic:blipFill>
+                    <a:blip r:embed="rId23">
+                      <a:extLst>
+                        <a:ext uri="{28A0092B-C50C-407E-A947-70E740481C1C}">
+                          <a14:useLocalDpi xmlns:a14="http://schemas.microsoft.com/office/drawing/2010/main" val="0"/>
+                        </a:ext>
+                      </a:extLst>
+                    </a:blip>
+                    <a:stretch>
+                      <a:fillRect/>
+                    </a:stretch>
+                  </pic:blipFill>
+                  <pic:spPr>
+                    <a:xfrm>
+                      <a:off x="0" y="0"/>
+                      <a:ext cx="4504055" cy="2968625"/>
+                    </a:xfrm>
+                    <a:prstGeom prst="rect">
+                      <a:avLst/>
+                    </a:prstGeom>
+                  </pic:spPr>
+                </pic:pic>
+              </a:graphicData>
+            </a:graphic>
+            <wp14:sizeRelH relativeFrom="margin">
+              <wp14:pctWidth>0</wp14:pctWidth>
+            </wp14:sizeRelH>
+            <wp14:sizeRelV relativeFrom="margin">
+              <wp14:pctHeight>0</wp14:pctHeight>
+            </wp14:sizeRelV>
+          </wp:anchor>
+        </w:drawing>
+      </w:r>
+      <w:r>
+        <w:t xml:space="preserve">Add a description of what your pull request will change in the main repository </w:t>
+      </w:r>
+    </w:p>
+    <w:p>
+      <w:pPr>
+        <w:ind w:left="360"/>
+      </w:pPr>
+    </w:p>
+    <w:p>
+      <w:pPr>
+        <w:ind w:left="360"/>
+      </w:pPr>
+    </w:p>
+    <w:p>
+      <w:pPr>
+        <w:ind w:left="360"/>
+      </w:pPr>
+    </w:p>
+    <w:p>
+      <w:pPr>
+        <w:ind w:left="360"/>
+      </w:pPr>
+    </w:p>
+    <w:p>
+      <w:pPr>
+        <w:ind w:left="360"/>
+      </w:pPr>
+    </w:p>
+    <w:p>
+      <w:pPr>
+        <w:ind w:left="360"/>
+      </w:pPr>
+    </w:p>
+    <w:p>
+      <w:pPr>
+        <w:ind w:left="360"/>
+      </w:pPr>
+    </w:p>
+    <w:p>
+      <w:pPr>
+        <w:ind w:left="360"/>
+      </w:pPr>
+    </w:p>
+    <w:p>
+      <w:pPr>
+        <w:ind w:left="360"/>
+      </w:pPr>
+    </w:p>
+    <w:p>
+      <w:pPr>
+        <w:ind w:left="360"/>
+      </w:pPr>
+    </w:p>
+    <w:p/>
+    <w:p>
+      <w:pPr>
+        <w:pStyle w:val="ListParagraph"/>
+        <w:numPr>
+          <w:ilvl w:val="0"/>
+          <w:numId w:val="1"/>
+        </w:numPr>
+      </w:pPr>
+      <w:r>
+        <w:t xml:space="preserve">That’s it! If you want to specify a reviewer of your PR (Pull Request) then you can do that, otherwise someone will look over your changes and either </w:t>
+      </w:r>
+      <w:r>
+        <w:rPr>
+          <w:i/>
+        </w:rPr>
+        <w:t>merge</w:t>
+      </w:r>
+      <w:r>
+        <w:t xml:space="preserve"> your changes into the main repository or ask for some changes </w:t>
+      </w:r>
+      <w:r>
+        <w:t xml:space="preserve">/updates </w:t>
+      </w:r>
+      <w:r>
+        <w:t>to your lo</w:t>
+      </w:r>
+      <w:r>
+        <w:t>cal files. If you’re asked to make changes before the PR can be merged, simply make changes to your files locally</w:t>
+      </w:r>
+      <w:r>
+        <w:t xml:space="preserve">, </w:t>
+      </w:r>
+      <w:r>
+        <w:rPr>
+          <w:i/>
+        </w:rPr>
+        <w:t>commit</w:t>
+      </w:r>
+      <w:r>
+        <w:t xml:space="preserve">, and </w:t>
+      </w:r>
+      <w:r>
+        <w:rPr>
+          <w:i/>
+        </w:rPr>
+        <w:t>push</w:t>
+      </w:r>
+      <w:r>
+        <w:t xml:space="preserve"> and </w:t>
+      </w:r>
+      <w:r>
+        <w:t xml:space="preserve">the new changes </w:t>
+      </w:r>
+      <w:r>
+        <w:t xml:space="preserve">will be incorporated into the open PR. </w:t>
+      </w:r>
       <w:bookmarkStart w:id="0" w:name="_GoBack"/>
       <w:bookmarkEnd w:id="0"/>
+    </w:p>
+    <w:p>
+      <w:pPr>
+        <w:ind w:left="360"/>
+      </w:pPr>
+    </w:p>
+    <w:p>
+      <w:pPr>
+        <w:ind w:left="360"/>
+      </w:pPr>
+    </w:p>
+    <w:p>
+      <w:pPr>
+        <w:ind w:left="360"/>
+      </w:pPr>
     </w:p>
     <w:sectPr>
       <w:pgSz w:w="12240" w:h="15840"/>

</xml_diff>

<commit_message>
updating github how to
</commit_message>
<xml_diff>
--- a/Github how to.docx
+++ b/Github how to.docx
@@ -1668,23 +1668,504 @@
       <w:r>
         <w:t xml:space="preserve">will be incorporated into the open PR. </w:t>
       </w:r>
+    </w:p>
+    <w:p>
+      <w:pPr>
+        <w:pStyle w:val="ListParagraph"/>
+        <w:numPr>
+          <w:ilvl w:val="0"/>
+          <w:numId w:val="1"/>
+        </w:numPr>
+      </w:pPr>
+      <w:r>
+        <w:rPr>
+          <w:noProof/>
+        </w:rPr>
+        <w:drawing>
+          <wp:anchor distT="0" distB="0" distL="114300" distR="114300" simplePos="0" relativeHeight="251672576" behindDoc="1" locked="0" layoutInCell="1" allowOverlap="1" wp14:anchorId="46E6582F">
+            <wp:simplePos x="0" y="0"/>
+            <wp:positionH relativeFrom="column">
+              <wp:posOffset>643890</wp:posOffset>
+            </wp:positionH>
+            <wp:positionV relativeFrom="paragraph">
+              <wp:posOffset>748665</wp:posOffset>
+            </wp:positionV>
+            <wp:extent cx="5640705" cy="1010920"/>
+            <wp:effectExtent l="0" t="0" r="0" b="0"/>
+            <wp:wrapTight wrapText="bothSides">
+              <wp:wrapPolygon edited="0">
+                <wp:start x="0" y="0"/>
+                <wp:lineTo x="0" y="21166"/>
+                <wp:lineTo x="21520" y="21166"/>
+                <wp:lineTo x="21520" y="0"/>
+                <wp:lineTo x="0" y="0"/>
+              </wp:wrapPolygon>
+            </wp:wrapTight>
+            <wp:docPr id="16" name="Picture 16"/>
+            <wp:cNvGraphicFramePr>
+              <a:graphicFrameLocks xmlns:a="http://schemas.openxmlformats.org/drawingml/2006/main" noChangeAspect="1"/>
+            </wp:cNvGraphicFramePr>
+            <a:graphic xmlns:a="http://schemas.openxmlformats.org/drawingml/2006/main">
+              <a:graphicData uri="http://schemas.openxmlformats.org/drawingml/2006/picture">
+                <pic:pic xmlns:pic="http://schemas.openxmlformats.org/drawingml/2006/picture">
+                  <pic:nvPicPr>
+                    <pic:cNvPr id="1" name=""/>
+                    <pic:cNvPicPr/>
+                  </pic:nvPicPr>
+                  <pic:blipFill>
+                    <a:blip r:embed="rId24">
+                      <a:extLst>
+                        <a:ext uri="{28A0092B-C50C-407E-A947-70E740481C1C}">
+                          <a14:useLocalDpi xmlns:a14="http://schemas.microsoft.com/office/drawing/2010/main" val="0"/>
+                        </a:ext>
+                      </a:extLst>
+                    </a:blip>
+                    <a:stretch>
+                      <a:fillRect/>
+                    </a:stretch>
+                  </pic:blipFill>
+                  <pic:spPr>
+                    <a:xfrm>
+                      <a:off x="0" y="0"/>
+                      <a:ext cx="5640705" cy="1010920"/>
+                    </a:xfrm>
+                    <a:prstGeom prst="rect">
+                      <a:avLst/>
+                    </a:prstGeom>
+                  </pic:spPr>
+                </pic:pic>
+              </a:graphicData>
+            </a:graphic>
+            <wp14:sizeRelH relativeFrom="margin">
+              <wp14:pctWidth>0</wp14:pctWidth>
+            </wp14:sizeRelH>
+            <wp14:sizeRelV relativeFrom="margin">
+              <wp14:pctHeight>0</wp14:pctHeight>
+            </wp14:sizeRelV>
+          </wp:anchor>
+        </w:drawing>
+      </w:r>
+      <w:r>
+        <w:t xml:space="preserve">If someone has made changes to the upstream repository (GLEON repo), then you need to </w:t>
+      </w:r>
+      <w:r>
+        <w:rPr>
+          <w:i/>
+        </w:rPr>
+        <w:t xml:space="preserve">Pull </w:t>
+      </w:r>
+      <w:r>
+        <w:t xml:space="preserve">those changes down to your local branch on your computer. You first need to tell RStudio where the upstream repository is located. To do this, in RStudio navigate to </w:t>
+      </w:r>
+      <w:r>
+        <w:rPr>
+          <w:i/>
+        </w:rPr>
+        <w:t xml:space="preserve">Tools </w:t>
+      </w:r>
+      <w:r>
+        <w:t xml:space="preserve">=&gt; </w:t>
+      </w:r>
+      <w:r>
+        <w:rPr>
+          <w:i/>
+        </w:rPr>
+        <w:t>Shell…</w:t>
+      </w:r>
+      <w:r>
+        <w:t xml:space="preserve"> and then add the upstream repository using the following code: </w:t>
+      </w:r>
+    </w:p>
+    <w:p>
+      <w:pPr>
+        <w:ind w:left="360"/>
+      </w:pPr>
+      <w:r>
+        <w:rPr>
+          <w:noProof/>
+        </w:rPr>
+        <w:drawing>
+          <wp:anchor distT="0" distB="0" distL="114300" distR="114300" simplePos="0" relativeHeight="251673600" behindDoc="1" locked="0" layoutInCell="1" allowOverlap="1" wp14:anchorId="60005A77">
+            <wp:simplePos x="0" y="0"/>
+            <wp:positionH relativeFrom="column">
+              <wp:posOffset>1120582</wp:posOffset>
+            </wp:positionH>
+            <wp:positionV relativeFrom="paragraph">
+              <wp:posOffset>1229360</wp:posOffset>
+            </wp:positionV>
+            <wp:extent cx="4573905" cy="1811655"/>
+            <wp:effectExtent l="0" t="0" r="0" b="0"/>
+            <wp:wrapTight wrapText="bothSides">
+              <wp:wrapPolygon edited="0">
+                <wp:start x="0" y="0"/>
+                <wp:lineTo x="0" y="21350"/>
+                <wp:lineTo x="21501" y="21350"/>
+                <wp:lineTo x="21501" y="0"/>
+                <wp:lineTo x="0" y="0"/>
+              </wp:wrapPolygon>
+            </wp:wrapTight>
+            <wp:docPr id="17" name="Picture 17"/>
+            <wp:cNvGraphicFramePr>
+              <a:graphicFrameLocks xmlns:a="http://schemas.openxmlformats.org/drawingml/2006/main" noChangeAspect="1"/>
+            </wp:cNvGraphicFramePr>
+            <a:graphic xmlns:a="http://schemas.openxmlformats.org/drawingml/2006/main">
+              <a:graphicData uri="http://schemas.openxmlformats.org/drawingml/2006/picture">
+                <pic:pic xmlns:pic="http://schemas.openxmlformats.org/drawingml/2006/picture">
+                  <pic:nvPicPr>
+                    <pic:cNvPr id="1" name=""/>
+                    <pic:cNvPicPr/>
+                  </pic:nvPicPr>
+                  <pic:blipFill>
+                    <a:blip r:embed="rId25">
+                      <a:extLst>
+                        <a:ext uri="{28A0092B-C50C-407E-A947-70E740481C1C}">
+                          <a14:useLocalDpi xmlns:a14="http://schemas.microsoft.com/office/drawing/2010/main" val="0"/>
+                        </a:ext>
+                      </a:extLst>
+                    </a:blip>
+                    <a:stretch>
+                      <a:fillRect/>
+                    </a:stretch>
+                  </pic:blipFill>
+                  <pic:spPr>
+                    <a:xfrm>
+                      <a:off x="0" y="0"/>
+                      <a:ext cx="4573905" cy="1811655"/>
+                    </a:xfrm>
+                    <a:prstGeom prst="rect">
+                      <a:avLst/>
+                    </a:prstGeom>
+                  </pic:spPr>
+                </pic:pic>
+              </a:graphicData>
+            </a:graphic>
+            <wp14:sizeRelH relativeFrom="margin">
+              <wp14:pctWidth>0</wp14:pctWidth>
+            </wp14:sizeRelH>
+            <wp14:sizeRelV relativeFrom="margin">
+              <wp14:pctHeight>0</wp14:pctHeight>
+            </wp14:sizeRelV>
+          </wp:anchor>
+        </w:drawing>
+      </w:r>
+      <w:r>
+        <w:t xml:space="preserve">Check if the upstream repo is added, use the following code: </w:t>
+      </w:r>
+    </w:p>
+    <w:p>
+      <w:pPr>
+        <w:ind w:left="360"/>
+      </w:pPr>
+    </w:p>
+    <w:p>
+      <w:r>
+        <w:br w:type="page"/>
+      </w:r>
+    </w:p>
+    <w:p>
+      <w:pPr>
+        <w:pStyle w:val="ListParagraph"/>
+        <w:numPr>
+          <w:ilvl w:val="0"/>
+          <w:numId w:val="1"/>
+        </w:numPr>
+      </w:pPr>
+      <w:r>
+        <w:rPr>
+          <w:noProof/>
+        </w:rPr>
+        <w:lastRenderedPageBreak/>
+        <w:drawing>
+          <wp:anchor distT="0" distB="0" distL="114300" distR="114300" simplePos="0" relativeHeight="251674624" behindDoc="1" locked="0" layoutInCell="1" allowOverlap="1" wp14:anchorId="28FF0D10">
+            <wp:simplePos x="0" y="0"/>
+            <wp:positionH relativeFrom="column">
+              <wp:posOffset>1350010</wp:posOffset>
+            </wp:positionH>
+            <wp:positionV relativeFrom="paragraph">
+              <wp:posOffset>405020</wp:posOffset>
+            </wp:positionV>
+            <wp:extent cx="4823460" cy="2114550"/>
+            <wp:effectExtent l="0" t="0" r="0" b="0"/>
+            <wp:wrapTight wrapText="bothSides">
+              <wp:wrapPolygon edited="0">
+                <wp:start x="0" y="0"/>
+                <wp:lineTo x="0" y="21405"/>
+                <wp:lineTo x="21498" y="21405"/>
+                <wp:lineTo x="21498" y="0"/>
+                <wp:lineTo x="0" y="0"/>
+              </wp:wrapPolygon>
+            </wp:wrapTight>
+            <wp:docPr id="18" name="Picture 18"/>
+            <wp:cNvGraphicFramePr>
+              <a:graphicFrameLocks xmlns:a="http://schemas.openxmlformats.org/drawingml/2006/main" noChangeAspect="1"/>
+            </wp:cNvGraphicFramePr>
+            <a:graphic xmlns:a="http://schemas.openxmlformats.org/drawingml/2006/main">
+              <a:graphicData uri="http://schemas.openxmlformats.org/drawingml/2006/picture">
+                <pic:pic xmlns:pic="http://schemas.openxmlformats.org/drawingml/2006/picture">
+                  <pic:nvPicPr>
+                    <pic:cNvPr id="1" name=""/>
+                    <pic:cNvPicPr/>
+                  </pic:nvPicPr>
+                  <pic:blipFill>
+                    <a:blip r:embed="rId26">
+                      <a:extLst>
+                        <a:ext uri="{28A0092B-C50C-407E-A947-70E740481C1C}">
+                          <a14:useLocalDpi xmlns:a14="http://schemas.microsoft.com/office/drawing/2010/main" val="0"/>
+                        </a:ext>
+                      </a:extLst>
+                    </a:blip>
+                    <a:stretch>
+                      <a:fillRect/>
+                    </a:stretch>
+                  </pic:blipFill>
+                  <pic:spPr>
+                    <a:xfrm>
+                      <a:off x="0" y="0"/>
+                      <a:ext cx="4823460" cy="2114550"/>
+                    </a:xfrm>
+                    <a:prstGeom prst="rect">
+                      <a:avLst/>
+                    </a:prstGeom>
+                  </pic:spPr>
+                </pic:pic>
+              </a:graphicData>
+            </a:graphic>
+            <wp14:sizeRelH relativeFrom="margin">
+              <wp14:pctWidth>0</wp14:pctWidth>
+            </wp14:sizeRelH>
+            <wp14:sizeRelV relativeFrom="margin">
+              <wp14:pctHeight>0</wp14:pctHeight>
+            </wp14:sizeRelV>
+          </wp:anchor>
+        </w:drawing>
+      </w:r>
+      <w:r>
+        <w:t xml:space="preserve">To incorporate remote changes on the upstream repo into your local repository, use the following code: </w:t>
+      </w:r>
+    </w:p>
+    <w:p>
+      <w:pPr>
+        <w:ind w:left="360"/>
+      </w:pPr>
+    </w:p>
+    <w:p>
+      <w:pPr>
+        <w:ind w:left="360"/>
+      </w:pPr>
+    </w:p>
+    <w:p>
+      <w:pPr>
+        <w:ind w:left="360"/>
+      </w:pPr>
+    </w:p>
+    <w:p>
+      <w:pPr>
+        <w:ind w:left="360"/>
+      </w:pPr>
+    </w:p>
+    <w:p>
+      <w:pPr>
+        <w:ind w:left="360"/>
+      </w:pPr>
+    </w:p>
+    <w:p>
+      <w:pPr>
+        <w:ind w:left="360"/>
+      </w:pPr>
+    </w:p>
+    <w:p>
+      <w:pPr>
+        <w:ind w:left="360"/>
+      </w:pPr>
+    </w:p>
+    <w:p>
+      <w:pPr>
+        <w:ind w:left="360"/>
+      </w:pPr>
+    </w:p>
+    <w:p>
+      <w:pPr>
+        <w:ind w:left="360"/>
+      </w:pPr>
+      <w:r>
+        <w:rPr>
+          <w:noProof/>
+        </w:rPr>
+        <w:drawing>
+          <wp:anchor distT="0" distB="0" distL="114300" distR="114300" simplePos="0" relativeHeight="251675648" behindDoc="1" locked="0" layoutInCell="1" allowOverlap="1" wp14:anchorId="3A35EE81">
+            <wp:simplePos x="0" y="0"/>
+            <wp:positionH relativeFrom="column">
+              <wp:posOffset>1351197</wp:posOffset>
+            </wp:positionH>
+            <wp:positionV relativeFrom="paragraph">
+              <wp:posOffset>234730</wp:posOffset>
+            </wp:positionV>
+            <wp:extent cx="4823460" cy="2407920"/>
+            <wp:effectExtent l="0" t="0" r="0" b="0"/>
+            <wp:wrapTight wrapText="bothSides">
+              <wp:wrapPolygon edited="0">
+                <wp:start x="0" y="0"/>
+                <wp:lineTo x="0" y="21361"/>
+                <wp:lineTo x="21498" y="21361"/>
+                <wp:lineTo x="21498" y="0"/>
+                <wp:lineTo x="0" y="0"/>
+              </wp:wrapPolygon>
+            </wp:wrapTight>
+            <wp:docPr id="19" name="Picture 19"/>
+            <wp:cNvGraphicFramePr>
+              <a:graphicFrameLocks xmlns:a="http://schemas.openxmlformats.org/drawingml/2006/main" noChangeAspect="1"/>
+            </wp:cNvGraphicFramePr>
+            <a:graphic xmlns:a="http://schemas.openxmlformats.org/drawingml/2006/main">
+              <a:graphicData uri="http://schemas.openxmlformats.org/drawingml/2006/picture">
+                <pic:pic xmlns:pic="http://schemas.openxmlformats.org/drawingml/2006/picture">
+                  <pic:nvPicPr>
+                    <pic:cNvPr id="1" name=""/>
+                    <pic:cNvPicPr/>
+                  </pic:nvPicPr>
+                  <pic:blipFill>
+                    <a:blip r:embed="rId27">
+                      <a:extLst>
+                        <a:ext uri="{28A0092B-C50C-407E-A947-70E740481C1C}">
+                          <a14:useLocalDpi xmlns:a14="http://schemas.microsoft.com/office/drawing/2010/main" val="0"/>
+                        </a:ext>
+                      </a:extLst>
+                    </a:blip>
+                    <a:stretch>
+                      <a:fillRect/>
+                    </a:stretch>
+                  </pic:blipFill>
+                  <pic:spPr>
+                    <a:xfrm>
+                      <a:off x="0" y="0"/>
+                      <a:ext cx="4823460" cy="2407920"/>
+                    </a:xfrm>
+                    <a:prstGeom prst="rect">
+                      <a:avLst/>
+                    </a:prstGeom>
+                  </pic:spPr>
+                </pic:pic>
+              </a:graphicData>
+            </a:graphic>
+            <wp14:sizeRelH relativeFrom="margin">
+              <wp14:pctWidth>0</wp14:pctWidth>
+            </wp14:sizeRelH>
+            <wp14:sizeRelV relativeFrom="margin">
+              <wp14:pctHeight>0</wp14:pctHeight>
+            </wp14:sizeRelV>
+          </wp:anchor>
+        </w:drawing>
+      </w:r>
+      <w:r>
+        <w:t xml:space="preserve">If there are changes upstream that </w:t>
+      </w:r>
+      <w:r>
+        <w:t xml:space="preserve">were incorporated into your local branch, you’ll get something like this: </w:t>
+      </w:r>
+    </w:p>
+    <w:p>
+      <w:pPr>
+        <w:ind w:left="360"/>
+      </w:pPr>
+    </w:p>
+    <w:p>
+      <w:pPr>
+        <w:ind w:left="360"/>
+      </w:pPr>
+    </w:p>
+    <w:p>
+      <w:pPr>
+        <w:ind w:left="360"/>
+      </w:pPr>
+    </w:p>
+    <w:p>
+      <w:pPr>
+        <w:ind w:left="360"/>
+      </w:pPr>
+    </w:p>
+    <w:p>
+      <w:pPr>
+        <w:ind w:left="360"/>
+      </w:pPr>
+    </w:p>
+    <w:p>
+      <w:pPr>
+        <w:ind w:left="360"/>
+      </w:pPr>
+    </w:p>
+    <w:p>
+      <w:pPr>
+        <w:ind w:left="360"/>
+      </w:pPr>
+    </w:p>
+    <w:p>
+      <w:pPr>
+        <w:ind w:left="360"/>
+      </w:pPr>
+    </w:p>
+    <w:p>
+      <w:pPr>
+        <w:ind w:left="360"/>
+      </w:pPr>
+      <w:r>
+        <w:t xml:space="preserve">If you’re already up-to-date, then you’ll get this message: </w:t>
+      </w:r>
+    </w:p>
+    <w:p>
+      <w:pPr>
+        <w:ind w:left="360"/>
+      </w:pPr>
+      <w:r>
+        <w:rPr>
+          <w:noProof/>
+        </w:rPr>
+        <w:drawing>
+          <wp:inline distT="0" distB="0" distL="0" distR="0" wp14:anchorId="46BC3E14" wp14:editId="19CA9B47">
+            <wp:extent cx="5362575" cy="971550"/>
+            <wp:effectExtent l="0" t="0" r="9525" b="0"/>
+            <wp:docPr id="20" name="Picture 20"/>
+            <wp:cNvGraphicFramePr>
+              <a:graphicFrameLocks xmlns:a="http://schemas.openxmlformats.org/drawingml/2006/main" noChangeAspect="1"/>
+            </wp:cNvGraphicFramePr>
+            <a:graphic xmlns:a="http://schemas.openxmlformats.org/drawingml/2006/main">
+              <a:graphicData uri="http://schemas.openxmlformats.org/drawingml/2006/picture">
+                <pic:pic xmlns:pic="http://schemas.openxmlformats.org/drawingml/2006/picture">
+                  <pic:nvPicPr>
+                    <pic:cNvPr id="1" name=""/>
+                    <pic:cNvPicPr/>
+                  </pic:nvPicPr>
+                  <pic:blipFill>
+                    <a:blip r:embed="rId28"/>
+                    <a:stretch>
+                      <a:fillRect/>
+                    </a:stretch>
+                  </pic:blipFill>
+                  <pic:spPr>
+                    <a:xfrm>
+                      <a:off x="0" y="0"/>
+                      <a:ext cx="5362575" cy="971550"/>
+                    </a:xfrm>
+                    <a:prstGeom prst="rect">
+                      <a:avLst/>
+                    </a:prstGeom>
+                  </pic:spPr>
+                </pic:pic>
+              </a:graphicData>
+            </a:graphic>
+          </wp:inline>
+        </w:drawing>
+      </w:r>
+    </w:p>
+    <w:p>
+      <w:pPr>
+        <w:ind w:left="360"/>
+      </w:pPr>
+    </w:p>
+    <w:p>
+      <w:pPr>
+        <w:ind w:left="360"/>
+      </w:pPr>
       <w:bookmarkStart w:id="0" w:name="_GoBack"/>
       <w:bookmarkEnd w:id="0"/>
-    </w:p>
-    <w:p>
-      <w:pPr>
-        <w:ind w:left="360"/>
-      </w:pPr>
-    </w:p>
-    <w:p>
-      <w:pPr>
-        <w:ind w:left="360"/>
-      </w:pPr>
-    </w:p>
-    <w:p>
-      <w:pPr>
-        <w:ind w:left="360"/>
-      </w:pPr>
     </w:p>
     <w:sectPr>
       <w:pgSz w:w="12240" w:h="15840"/>

</xml_diff>

<commit_message>
minor update to github how too
</commit_message>
<xml_diff>
--- a/Github how to.docx
+++ b/Github how to.docx
@@ -29,15 +29,24 @@
           <w:b/>
           <w:u w:val="single"/>
         </w:rPr>
-        <w:t>shown using R</w:t>
-      </w:r>
+        <w:t xml:space="preserve">shown using </w:t>
+      </w:r>
+      <w:proofErr w:type="spellStart"/>
       <w:r>
         <w:rPr>
           <w:b/>
           <w:u w:val="single"/>
         </w:rPr>
+        <w:t>R</w:t>
+      </w:r>
+      <w:r>
+        <w:rPr>
+          <w:b/>
+          <w:u w:val="single"/>
+        </w:rPr>
         <w:t>Studio</w:t>
       </w:r>
+      <w:proofErr w:type="spellEnd"/>
       <w:r>
         <w:rPr>
           <w:b/>
@@ -91,7 +100,15 @@
         </w:r>
       </w:hyperlink>
       <w:r>
-        <w:t xml:space="preserve"> will show you how to enable version control in RStudio and how to </w:t>
+        <w:t xml:space="preserve"> will show you how to enable version control in </w:t>
+      </w:r>
+      <w:proofErr w:type="spellStart"/>
+      <w:r>
+        <w:t>RStudio</w:t>
+      </w:r>
+      <w:proofErr w:type="spellEnd"/>
+      <w:r>
+        <w:t xml:space="preserve"> and how to </w:t>
       </w:r>
       <w:hyperlink r:id="rId8" w:history="1">
         <w:r>
@@ -102,7 +119,50 @@
         </w:r>
       </w:hyperlink>
       <w:r>
-        <w:t xml:space="preserve"> for quicker pushing to Github. </w:t>
+        <w:t xml:space="preserve"> for quicker pushing to </w:t>
+      </w:r>
+      <w:proofErr w:type="spellStart"/>
+      <w:r>
+        <w:t>Github</w:t>
+      </w:r>
+      <w:proofErr w:type="spellEnd"/>
+      <w:r>
+        <w:t xml:space="preserve">. </w:t>
+      </w:r>
+      <w:r>
+        <w:rPr>
+          <w:b/>
+          <w:i/>
+        </w:rPr>
+        <w:t>Al</w:t>
+      </w:r>
+      <w:bookmarkStart w:id="0" w:name="_GoBack"/>
+      <w:bookmarkEnd w:id="0"/>
+      <w:r>
+        <w:rPr>
+          <w:b/>
+          <w:i/>
+        </w:rPr>
+        <w:t xml:space="preserve">so make sure that you have </w:t>
+      </w:r>
+      <w:proofErr w:type="spellStart"/>
+      <w:r>
+        <w:rPr>
+          <w:b/>
+          <w:i/>
+        </w:rPr>
+        <w:t>RStudio</w:t>
+      </w:r>
+      <w:proofErr w:type="spellEnd"/>
+      <w:r>
+        <w:rPr>
+          <w:b/>
+          <w:i/>
+        </w:rPr>
+        <w:t xml:space="preserve"> and Git installed on your computer.</w:t>
+      </w:r>
+      <w:r>
+        <w:t xml:space="preserve"> </w:t>
       </w:r>
     </w:p>
     <w:p>
@@ -284,10 +344,23 @@
         </w:drawing>
       </w:r>
       <w:r>
-        <w:t xml:space="preserve">Fork the catchment_metab_wg repository to your own </w:t>
-      </w:r>
-      <w:r>
-        <w:t xml:space="preserve">Github </w:t>
+        <w:t xml:space="preserve">Fork the </w:t>
+      </w:r>
+      <w:proofErr w:type="spellStart"/>
+      <w:r>
+        <w:t>catchment_metab_wg</w:t>
+      </w:r>
+      <w:proofErr w:type="spellEnd"/>
+      <w:r>
+        <w:t xml:space="preserve"> repository to your own </w:t>
+      </w:r>
+      <w:proofErr w:type="spellStart"/>
+      <w:r>
+        <w:t>Github</w:t>
+      </w:r>
+      <w:proofErr w:type="spellEnd"/>
+      <w:r>
+        <w:t xml:space="preserve"> </w:t>
       </w:r>
       <w:r>
         <w:t xml:space="preserve">account </w:t>
@@ -376,10 +449,18 @@
         </w:drawing>
       </w:r>
       <w:r>
-        <w:t>Open R</w:t>
-      </w:r>
-      <w:r>
-        <w:t xml:space="preserve">Studio and click on the </w:t>
+        <w:t xml:space="preserve">Open </w:t>
+      </w:r>
+      <w:proofErr w:type="spellStart"/>
+      <w:r>
+        <w:t>R</w:t>
+      </w:r>
+      <w:r>
+        <w:t>Studio</w:t>
+      </w:r>
+      <w:proofErr w:type="spellEnd"/>
+      <w:r>
+        <w:t xml:space="preserve"> and click on the </w:t>
       </w:r>
       <w:r>
         <w:rPr>
@@ -764,7 +845,15 @@
         <w:t>; the directory name should automatically p</w:t>
       </w:r>
       <w:r>
-        <w:t xml:space="preserve">opulate. Click ‘Create Project’. All the files on the Github repository will download to your local computer. </w:t>
+        <w:t xml:space="preserve">opulate. Click ‘Create Project’. All the files on the </w:t>
+      </w:r>
+      <w:proofErr w:type="spellStart"/>
+      <w:r>
+        <w:t>Github</w:t>
+      </w:r>
+      <w:proofErr w:type="spellEnd"/>
+      <w:r>
+        <w:t xml:space="preserve"> repository will download to your local computer. </w:t>
       </w:r>
     </w:p>
     <w:p/>
@@ -829,7 +918,15 @@
         <w:t xml:space="preserve">Push </w:t>
       </w:r>
       <w:r>
-        <w:t xml:space="preserve">your commit up to your remote repository (your forked repo on you own github account), and </w:t>
+        <w:t xml:space="preserve">your commit up to your remote repository (your forked repo on you own </w:t>
+      </w:r>
+      <w:proofErr w:type="spellStart"/>
+      <w:r>
+        <w:t>github</w:t>
+      </w:r>
+      <w:proofErr w:type="spellEnd"/>
+      <w:r>
+        <w:t xml:space="preserve"> account), and </w:t>
       </w:r>
     </w:p>
     <w:p>
@@ -850,7 +947,15 @@
         <w:t>Pull Request</w:t>
       </w:r>
       <w:r>
-        <w:t xml:space="preserve"> for a group of commits that you want to be merged into the main repository on the GLEON organization github repository. </w:t>
+        <w:t xml:space="preserve"> for a group of commits that you want to be merged into the main repository on the GLEON organization </w:t>
+      </w:r>
+      <w:proofErr w:type="spellStart"/>
+      <w:r>
+        <w:t>github</w:t>
+      </w:r>
+      <w:proofErr w:type="spellEnd"/>
+      <w:r>
+        <w:t xml:space="preserve"> repository. </w:t>
       </w:r>
     </w:p>
     <w:p>
@@ -950,7 +1055,15 @@
         <w:t>Git</w:t>
       </w:r>
       <w:r>
-        <w:t xml:space="preserve"> tab in RStudio and check the files you want to Commit. </w:t>
+        <w:t xml:space="preserve"> tab in </w:t>
+      </w:r>
+      <w:proofErr w:type="spellStart"/>
+      <w:r>
+        <w:t>RStudio</w:t>
+      </w:r>
+      <w:proofErr w:type="spellEnd"/>
+      <w:r>
+        <w:t xml:space="preserve"> and check the files you want to Commit. </w:t>
       </w:r>
     </w:p>
     <w:p/>
@@ -1229,7 +1342,15 @@
         <w:t xml:space="preserve">Push </w:t>
       </w:r>
       <w:r>
-        <w:t xml:space="preserve">your committed files up to your remote repository (this will be on your github account </w:t>
+        <w:t xml:space="preserve">your committed files up to your remote repository (this will be on your </w:t>
+      </w:r>
+      <w:proofErr w:type="spellStart"/>
+      <w:r>
+        <w:t>github</w:t>
+      </w:r>
+      <w:proofErr w:type="spellEnd"/>
+      <w:r>
+        <w:t xml:space="preserve"> account </w:t>
       </w:r>
     </w:p>
     <w:p/>
@@ -1755,7 +1876,23 @@
         <w:t xml:space="preserve">Pull </w:t>
       </w:r>
       <w:r>
-        <w:t xml:space="preserve">those changes down to your local branch on your computer. You first need to tell RStudio where the upstream repository is located. To do this, in RStudio navigate to </w:t>
+        <w:t xml:space="preserve">those changes down to your local branch on your computer. You first need to tell </w:t>
+      </w:r>
+      <w:proofErr w:type="spellStart"/>
+      <w:r>
+        <w:t>RStudio</w:t>
+      </w:r>
+      <w:proofErr w:type="spellEnd"/>
+      <w:r>
+        <w:t xml:space="preserve"> where the upstream repository is located. To do this, in </w:t>
+      </w:r>
+      <w:proofErr w:type="spellStart"/>
+      <w:r>
+        <w:t>RStudio</w:t>
+      </w:r>
+      <w:proofErr w:type="spellEnd"/>
+      <w:r>
+        <w:t xml:space="preserve"> navigate to </w:t>
       </w:r>
       <w:r>
         <w:rPr>
@@ -2164,8 +2301,6 @@
       <w:pPr>
         <w:ind w:left="360"/>
       </w:pPr>
-      <w:bookmarkStart w:id="0" w:name="_GoBack"/>
-      <w:bookmarkEnd w:id="0"/>
     </w:p>
     <w:sectPr>
       <w:pgSz w:w="12240" w:h="15840"/>

</xml_diff>